<commit_message>
Formating font size and fixed alignments.
</commit_message>
<xml_diff>
--- a/DOCUMENTATION/GROUP 06 eFurniture.docx
+++ b/DOCUMENTATION/GROUP 06 eFurniture.docx
@@ -181,7 +181,7 @@
           <w:szCs w:val="30"/>
           <w:shd w:val="clear" w:color="auto" w:fill="FFFFFF"/>
         </w:rPr>
-        <w:t>Student Name:</w:t>
+        <w:t>Student Name: Faysal Ahmed</w:t>
       </w:r>
       <w:r>
         <w:rPr>
@@ -189,9 +189,8 @@
           <w:b/>
           <w:sz w:val="30"/>
           <w:szCs w:val="30"/>
-          <w:shd w:val="clear" w:color="auto" w:fill="FFFFFF"/>
-        </w:rPr>
-        <w:t xml:space="preserve"> Faysal Ahmed</w:t>
+        </w:rPr>
+        <w:br/>
       </w:r>
       <w:r>
         <w:rPr>
@@ -199,8 +198,9 @@
           <w:b/>
           <w:sz w:val="30"/>
           <w:szCs w:val="30"/>
-        </w:rPr>
-        <w:br/>
+          <w:shd w:val="clear" w:color="auto" w:fill="FFFFFF"/>
+        </w:rPr>
+        <w:t>Student ID: 1620491042</w:t>
       </w:r>
       <w:r>
         <w:rPr>
@@ -208,9 +208,8 @@
           <w:b/>
           <w:sz w:val="30"/>
           <w:szCs w:val="30"/>
-          <w:shd w:val="clear" w:color="auto" w:fill="FFFFFF"/>
-        </w:rPr>
-        <w:t>Student ID:</w:t>
+        </w:rPr>
+        <w:br/>
       </w:r>
       <w:r>
         <w:rPr>
@@ -220,7 +219,7 @@
           <w:szCs w:val="30"/>
           <w:shd w:val="clear" w:color="auto" w:fill="FFFFFF"/>
         </w:rPr>
-        <w:t xml:space="preserve"> 1620491042</w:t>
+        <w:t>Student NSU email: Faysal.ahmed03@northsouth.edu</w:t>
       </w:r>
       <w:r>
         <w:rPr>
@@ -239,46 +238,7 @@
           <w:szCs w:val="30"/>
           <w:shd w:val="clear" w:color="auto" w:fill="FFFFFF"/>
         </w:rPr>
-        <w:t>Student NSU email:</w:t>
-      </w:r>
-      <w:r>
-        <w:rPr>
-          <w:rFonts w:cstheme="minorHAnsi"/>
-          <w:b/>
-          <w:sz w:val="30"/>
-          <w:szCs w:val="30"/>
-          <w:shd w:val="clear" w:color="auto" w:fill="FFFFFF"/>
-        </w:rPr>
-        <w:t xml:space="preserve"> Faysal.ahmed03@northsouth.edu</w:t>
-      </w:r>
-      <w:r>
-        <w:rPr>
-          <w:rFonts w:cstheme="minorHAnsi"/>
-          <w:b/>
-          <w:sz w:val="30"/>
-          <w:szCs w:val="30"/>
-        </w:rPr>
-        <w:br/>
-      </w:r>
-      <w:r>
-        <w:rPr>
-          <w:rFonts w:cstheme="minorHAnsi"/>
-          <w:b/>
-          <w:sz w:val="30"/>
-          <w:szCs w:val="30"/>
-          <w:shd w:val="clear" w:color="auto" w:fill="FFFFFF"/>
-        </w:rPr>
-        <w:t>Git repository link:</w:t>
-      </w:r>
-      <w:r>
-        <w:rPr>
-          <w:rFonts w:cstheme="minorHAnsi"/>
-          <w:b/>
-          <w:sz w:val="30"/>
-          <w:szCs w:val="30"/>
-          <w:shd w:val="clear" w:color="auto" w:fill="FFFFFF"/>
-        </w:rPr>
-        <w:t xml:space="preserve"> </w:t>
+        <w:t xml:space="preserve">Git repository link: </w:t>
       </w:r>
       <w:hyperlink r:id="rId6" w:history="1">
         <w:r>
@@ -310,17 +270,7 @@
           <w:szCs w:val="30"/>
           <w:shd w:val="clear" w:color="auto" w:fill="FFFFFF"/>
         </w:rPr>
-        <w:t>Date prepared</w:t>
-      </w:r>
-      <w:r>
-        <w:rPr>
-          <w:rFonts w:cstheme="minorHAnsi"/>
-          <w:b/>
-          <w:sz w:val="30"/>
-          <w:szCs w:val="30"/>
-          <w:shd w:val="clear" w:color="auto" w:fill="FFFFFF"/>
-        </w:rPr>
-        <w:t>: 16/6/2019</w:t>
+        <w:t>Date prepared: 16/6/2019</w:t>
       </w:r>
     </w:p>
     <w:p>
@@ -387,8 +337,8 @@
         <w:jc w:val="both"/>
         <w:rPr>
           <w:b/>
-          <w:sz w:val="24"/>
-          <w:szCs w:val="24"/>
+          <w:sz w:val="26"/>
+          <w:szCs w:val="26"/>
           <w:shd w:val="clear" w:color="auto" w:fill="FFFFFF"/>
         </w:rPr>
       </w:pPr>
@@ -402,8 +352,8 @@
       <w:r>
         <w:rPr>
           <w:b/>
-          <w:sz w:val="24"/>
-          <w:szCs w:val="24"/>
+          <w:sz w:val="26"/>
+          <w:szCs w:val="26"/>
           <w:shd w:val="clear" w:color="auto" w:fill="FFFFFF"/>
         </w:rPr>
         <w:t xml:space="preserve">a) </w:t>
@@ -411,8 +361,8 @@
       <w:r>
         <w:rPr>
           <w:b/>
-          <w:sz w:val="24"/>
-          <w:szCs w:val="24"/>
+          <w:sz w:val="26"/>
+          <w:szCs w:val="26"/>
           <w:shd w:val="clear" w:color="auto" w:fill="FFFFFF"/>
         </w:rPr>
         <w:t>Problem that it will</w:t>
@@ -420,8 +370,8 @@
       <w:r>
         <w:rPr>
           <w:b/>
-          <w:sz w:val="24"/>
-          <w:szCs w:val="24"/>
+          <w:sz w:val="26"/>
+          <w:szCs w:val="26"/>
           <w:shd w:val="clear" w:color="auto" w:fill="FFFFFF"/>
         </w:rPr>
         <w:t xml:space="preserve"> </w:t>
@@ -429,8 +379,8 @@
       <w:r>
         <w:rPr>
           <w:b/>
-          <w:sz w:val="24"/>
-          <w:szCs w:val="24"/>
+          <w:sz w:val="26"/>
+          <w:szCs w:val="26"/>
           <w:shd w:val="clear" w:color="auto" w:fill="FFFFFF"/>
         </w:rPr>
         <w:t>solve:</w:t>
@@ -463,8 +413,8 @@
         <w:jc w:val="both"/>
         <w:rPr>
           <w:b/>
-          <w:sz w:val="24"/>
-          <w:szCs w:val="24"/>
+          <w:sz w:val="26"/>
+          <w:szCs w:val="26"/>
           <w:shd w:val="clear" w:color="auto" w:fill="FFFFFF"/>
         </w:rPr>
       </w:pPr>
@@ -478,8 +428,8 @@
       <w:r>
         <w:rPr>
           <w:b/>
-          <w:sz w:val="24"/>
-          <w:szCs w:val="24"/>
+          <w:sz w:val="26"/>
+          <w:szCs w:val="26"/>
           <w:shd w:val="clear" w:color="auto" w:fill="FFFFFF"/>
         </w:rPr>
         <w:t xml:space="preserve">b) How </w:t>
@@ -487,8 +437,8 @@
       <w:r>
         <w:rPr>
           <w:b/>
-          <w:sz w:val="24"/>
-          <w:szCs w:val="24"/>
+          <w:sz w:val="26"/>
+          <w:szCs w:val="26"/>
           <w:shd w:val="clear" w:color="auto" w:fill="FFFFFF"/>
         </w:rPr>
         <w:t xml:space="preserve">it will </w:t>
@@ -496,8 +446,8 @@
       <w:r>
         <w:rPr>
           <w:b/>
-          <w:sz w:val="24"/>
-          <w:szCs w:val="24"/>
+          <w:sz w:val="26"/>
+          <w:szCs w:val="26"/>
           <w:shd w:val="clear" w:color="auto" w:fill="FFFFFF"/>
         </w:rPr>
         <w:t>solve the problem</w:t>
@@ -505,8 +455,8 @@
       <w:r>
         <w:rPr>
           <w:b/>
-          <w:sz w:val="24"/>
-          <w:szCs w:val="24"/>
+          <w:sz w:val="26"/>
+          <w:szCs w:val="26"/>
           <w:shd w:val="clear" w:color="auto" w:fill="FFFFFF"/>
         </w:rPr>
         <w:t>:</w:t>
@@ -570,6 +520,7 @@
           <w:shd w:val="clear" w:color="auto" w:fill="FFFFFF"/>
         </w:rPr>
       </w:pPr>
+      <w:bookmarkStart w:id="0" w:name="_GoBack"/>
       <w:r>
         <w:rPr>
           <w:b/>
@@ -598,6 +549,7 @@
         <w:t xml:space="preserve"> </w:t>
       </w:r>
     </w:p>
+    <w:bookmarkEnd w:id="0"/>
     <w:p>
       <w:pPr>
         <w:pStyle w:val="NoSpacing"/>
@@ -659,17 +611,7 @@
           <w:szCs w:val="24"/>
           <w:shd w:val="clear" w:color="auto" w:fill="FFFFFF"/>
         </w:rPr>
-        <w:t>b) Customizable designs. It will guide the user to find the right sized furniture for their home, user will be able to choose</w:t>
-      </w:r>
-      <w:bookmarkStart w:id="0" w:name="_GoBack"/>
-      <w:bookmarkEnd w:id="0"/>
-      <w:r>
-        <w:rPr>
-          <w:sz w:val="24"/>
-          <w:szCs w:val="24"/>
-          <w:shd w:val="clear" w:color="auto" w:fill="FFFFFF"/>
-        </w:rPr>
-        <w:t xml:space="preserve"> a different approach than the existing models.</w:t>
+        <w:t>b) Customizable designs. It will guide the user to find the right sized furniture for their home, user will be able to choose a different approach than the existing models.</w:t>
       </w:r>
     </w:p>
     <w:p>
@@ -910,35 +852,7 @@
           <w:rFonts w:asciiTheme="minorHAnsi" w:hAnsiTheme="minorHAnsi" w:cstheme="minorHAnsi"/>
           <w:color w:val="000000"/>
         </w:rPr>
-        <w:t xml:space="preserve">There will be three </w:t>
-      </w:r>
-      <w:r>
-        <w:rPr>
-          <w:rFonts w:asciiTheme="minorHAnsi" w:hAnsiTheme="minorHAnsi" w:cstheme="minorHAnsi"/>
-          <w:color w:val="000000"/>
-        </w:rPr>
-        <w:t xml:space="preserve">major </w:t>
-      </w:r>
-      <w:r>
-        <w:rPr>
-          <w:rFonts w:asciiTheme="minorHAnsi" w:hAnsiTheme="minorHAnsi" w:cstheme="minorHAnsi"/>
-          <w:color w:val="000000"/>
-        </w:rPr>
-        <w:t xml:space="preserve">category of user using this </w:t>
-      </w:r>
-      <w:r>
-        <w:rPr>
-          <w:rFonts w:asciiTheme="minorHAnsi" w:hAnsiTheme="minorHAnsi" w:cstheme="minorHAnsi"/>
-          <w:color w:val="000000"/>
-        </w:rPr>
-        <w:t>product</w:t>
-      </w:r>
-      <w:r>
-        <w:rPr>
-          <w:rFonts w:asciiTheme="minorHAnsi" w:hAnsiTheme="minorHAnsi" w:cstheme="minorHAnsi"/>
-          <w:color w:val="000000"/>
-        </w:rPr>
-        <w:t>.</w:t>
+        <w:t>There will be three major category of user using this product.</w:t>
       </w:r>
     </w:p>
     <w:p>
@@ -967,35 +881,7 @@
           <w:rFonts w:asciiTheme="minorHAnsi" w:hAnsiTheme="minorHAnsi" w:cstheme="minorHAnsi"/>
           <w:color w:val="000000"/>
         </w:rPr>
-        <w:t xml:space="preserve"> general user will be all sorts of people like </w:t>
-      </w:r>
-      <w:r>
-        <w:rPr>
-          <w:rFonts w:asciiTheme="minorHAnsi" w:hAnsiTheme="minorHAnsi" w:cstheme="minorHAnsi"/>
-          <w:color w:val="000000"/>
-        </w:rPr>
-        <w:t>students, bachelor, and family</w:t>
-      </w:r>
-      <w:r>
-        <w:rPr>
-          <w:rFonts w:asciiTheme="minorHAnsi" w:hAnsiTheme="minorHAnsi" w:cstheme="minorHAnsi"/>
-          <w:color w:val="000000"/>
-        </w:rPr>
-        <w:t xml:space="preserve"> person. They will use this product</w:t>
-      </w:r>
-      <w:r>
-        <w:rPr>
-          <w:rFonts w:asciiTheme="minorHAnsi" w:hAnsiTheme="minorHAnsi" w:cstheme="minorHAnsi"/>
-          <w:color w:val="000000"/>
-        </w:rPr>
-        <w:t xml:space="preserve"> </w:t>
-      </w:r>
-      <w:r>
-        <w:rPr>
-          <w:rFonts w:asciiTheme="minorHAnsi" w:hAnsiTheme="minorHAnsi" w:cstheme="minorHAnsi"/>
-          <w:color w:val="000000"/>
-        </w:rPr>
-        <w:t>to find their desired furniture easily and this application will be built the way so they can maximize the benefit from it.</w:t>
+        <w:t xml:space="preserve"> general user will be all sorts of people like students, bachelor, and family person. They will use this product to find their desired furniture easily and this application will be built the way so they can maximize the benefit from it.</w:t>
       </w:r>
     </w:p>
     <w:p>
@@ -1024,21 +910,7 @@
           <w:rFonts w:asciiTheme="minorHAnsi" w:hAnsiTheme="minorHAnsi" w:cstheme="minorHAnsi"/>
           <w:color w:val="000000"/>
         </w:rPr>
-        <w:t xml:space="preserve"> owners can maximize their profit and increase the sell quantity with </w:t>
-      </w:r>
-      <w:r>
-        <w:rPr>
-          <w:rFonts w:asciiTheme="minorHAnsi" w:hAnsiTheme="minorHAnsi" w:cstheme="minorHAnsi"/>
-          <w:color w:val="000000"/>
-        </w:rPr>
-        <w:t xml:space="preserve">this </w:t>
-      </w:r>
-      <w:r>
-        <w:rPr>
-          <w:rFonts w:asciiTheme="minorHAnsi" w:hAnsiTheme="minorHAnsi" w:cstheme="minorHAnsi"/>
-          <w:color w:val="000000"/>
-        </w:rPr>
-        <w:t xml:space="preserve">product. By getting listed in this application we will open up </w:t>
+        <w:t xml:space="preserve"> owners can maximize their profit and increase the sell quantity with this product. By getting listed in this application we will open up </w:t>
       </w:r>
       <w:proofErr w:type="gramStart"/>
       <w:r>

</xml_diff>